<commit_message>
UpdatedCreate a Test Page for Repository
</commit_message>
<xml_diff>
--- a/Test page for Git.docx
+++ b/Test page for Git.docx
@@ -4,15 +4,16 @@
   <w:body>
     <w:p>
       <w:r>
-        <w:t xml:space="preserve">Test page for </w:t>
+        <w:t>Test page for Git</w:t>
       </w:r>
-      <w:proofErr w:type="spellStart"/>
+    </w:p>
+    <w:p/>
+    <w:p>
       <w:r>
-        <w:t>Git</w:t>
+        <w:t>Changed test by appending info</w:t>
       </w:r>
       <w:bookmarkStart w:id="0" w:name="_GoBack"/>
       <w:bookmarkEnd w:id="0"/>
-      <w:proofErr w:type="spellEnd"/>
     </w:p>
     <w:sectPr>
       <w:pgSz w:w="11900" w:h="16840"/>

</xml_diff>